<commit_message>
alteração para endereco de são paulo
</commit_message>
<xml_diff>
--- a/Rafael.docx
+++ b/Rafael.docx
@@ -4,14 +4,15 @@
   <w:body>
     <w:p>
       <w:pPr>
-        <w:spacing w:line="300" w:lineRule="exact"/>
+        <w:spacing w:line="120" w:lineRule="atLeast"/>
         <w:jc w:val="center"/>
       </w:pPr>
-    </w:p>
-    <w:p>
-      <w:pPr>
-        <w:spacing w:line="300" w:lineRule="exact"/>
-        <w:ind w:left="-284"/>
+      <w:bookmarkStart w:id="0" w:name="_GoBack"/>
+      <w:bookmarkEnd w:id="0"/>
+    </w:p>
+    <w:p>
+      <w:pPr>
+        <w:spacing w:line="120" w:lineRule="atLeast"/>
         <w:jc w:val="center"/>
         <w:rPr>
           <w:sz w:val="30"/>
@@ -21,7 +22,7 @@
     </w:p>
     <w:p>
       <w:pPr>
-        <w:spacing w:line="300" w:lineRule="exact"/>
+        <w:spacing w:line="120" w:lineRule="atLeast"/>
         <w:jc w:val="center"/>
       </w:pPr>
       <w:r>
@@ -35,18 +36,18 @@
     </w:p>
     <w:p>
       <w:pPr>
-        <w:spacing w:line="300" w:lineRule="exact"/>
+        <w:spacing w:line="120" w:lineRule="atLeast"/>
         <w:jc w:val="center"/>
       </w:pPr>
     </w:p>
     <w:p>
       <w:pPr>
-        <w:spacing w:line="300" w:lineRule="exact"/>
-      </w:pPr>
-    </w:p>
-    <w:p>
-      <w:pPr>
-        <w:spacing w:line="300" w:lineRule="exact"/>
+        <w:spacing w:line="120" w:lineRule="atLeast"/>
+      </w:pPr>
+    </w:p>
+    <w:p>
+      <w:pPr>
+        <w:spacing w:line="120" w:lineRule="atLeast"/>
       </w:pPr>
       <w:r>
         <w:rPr>
@@ -57,12 +58,12 @@
     </w:p>
     <w:p>
       <w:pPr>
-        <w:spacing w:line="300" w:lineRule="exact"/>
-      </w:pPr>
-    </w:p>
-    <w:p>
-      <w:pPr>
-        <w:spacing w:line="300" w:lineRule="exact"/>
+        <w:spacing w:line="120" w:lineRule="atLeast"/>
+      </w:pPr>
+    </w:p>
+    <w:p>
+      <w:pPr>
+        <w:spacing w:line="120" w:lineRule="atLeast"/>
       </w:pPr>
       <w:r>
         <w:t xml:space="preserve">Data de nascimento: 04/02/1988                  </w:t>
@@ -70,7 +71,7 @@
     </w:p>
     <w:p>
       <w:pPr>
-        <w:spacing w:line="300" w:lineRule="exact"/>
+        <w:spacing w:line="120" w:lineRule="atLeast"/>
       </w:pPr>
       <w:r>
         <w:t>Estado civil: Solteiro</w:t>
@@ -78,57 +79,54 @@
     </w:p>
     <w:p>
       <w:pPr>
-        <w:spacing w:line="300" w:lineRule="exact"/>
-      </w:pPr>
-      <w:r>
-        <w:t xml:space="preserve">Endereço: Rua Romeu José Batista, n° 372 – SCRPardo-SP </w:t>
-      </w:r>
-    </w:p>
-    <w:p>
-      <w:pPr>
-        <w:spacing w:line="300" w:lineRule="exact"/>
-      </w:pPr>
-      <w:r>
-        <w:t>Celular:(14) 9606-4031    Contato: (14) 3372-7850</w:t>
-      </w:r>
-    </w:p>
-    <w:p>
-      <w:pPr>
-        <w:spacing w:line="300" w:lineRule="exact"/>
-      </w:pPr>
-      <w:proofErr w:type="spellStart"/>
-      <w:r>
-        <w:t>Email</w:t>
-      </w:r>
-      <w:proofErr w:type="spellEnd"/>
-      <w:r>
-        <w:t>: august.rafael@gmail.com</w:t>
-      </w:r>
-    </w:p>
-    <w:p>
-      <w:pPr>
-        <w:spacing w:line="300" w:lineRule="exact"/>
-      </w:pPr>
-      <w:r>
-        <w:t xml:space="preserve">Filiação: Olívia Augusto da Costa Ramos e </w:t>
-      </w:r>
-      <w:proofErr w:type="spellStart"/>
-      <w:r>
-        <w:t>Lorival</w:t>
-      </w:r>
-      <w:proofErr w:type="spellEnd"/>
-      <w:r>
-        <w:t xml:space="preserve"> Ramos.</w:t>
-      </w:r>
-    </w:p>
-    <w:p>
-      <w:pPr>
-        <w:spacing w:line="300" w:lineRule="exact"/>
-      </w:pPr>
-    </w:p>
-    <w:p>
-      <w:pPr>
-        <w:spacing w:line="300" w:lineRule="exact"/>
+        <w:spacing w:line="120" w:lineRule="atLeast"/>
+      </w:pPr>
+      <w:r>
+        <w:t xml:space="preserve">Endereço: Rua Ana Rosa de Miranda, n° 52 – São Paulo-SP, cep n° </w:t>
+      </w:r>
+      <w:r>
+        <w:rPr>
+          <w:color w:val="000000"/>
+          <w:shd w:val="clear" w:color="auto" w:fill="FFFFFF"/>
+        </w:rPr>
+        <w:t>04423-090</w:t>
+      </w:r>
+      <w:r>
+        <w:t xml:space="preserve"> </w:t>
+      </w:r>
+    </w:p>
+    <w:p>
+      <w:pPr>
+        <w:spacing w:line="120" w:lineRule="atLeast"/>
+      </w:pPr>
+      <w:r>
+        <w:t>Celular:(14) 9606-4031    Contato: (11) 5620224</w:t>
+      </w:r>
+    </w:p>
+    <w:p>
+      <w:pPr>
+        <w:spacing w:line="120" w:lineRule="atLeast"/>
+      </w:pPr>
+      <w:r>
+        <w:t>Email: august.rafael@gmail.com</w:t>
+      </w:r>
+    </w:p>
+    <w:p>
+      <w:pPr>
+        <w:spacing w:line="120" w:lineRule="atLeast"/>
+      </w:pPr>
+      <w:r>
+        <w:t>Filiação: Olívia Augusto da Costa Ramos e Lorival Ramos.</w:t>
+      </w:r>
+    </w:p>
+    <w:p>
+      <w:pPr>
+        <w:spacing w:line="120" w:lineRule="atLeast"/>
+      </w:pPr>
+    </w:p>
+    <w:p>
+      <w:pPr>
+        <w:spacing w:line="120" w:lineRule="atLeast"/>
       </w:pPr>
       <w:r>
         <w:rPr>
@@ -139,7 +137,7 @@
     </w:p>
     <w:p>
       <w:pPr>
-        <w:spacing w:line="300" w:lineRule="exact"/>
+        <w:spacing w:line="120" w:lineRule="atLeast"/>
       </w:pPr>
     </w:p>
     <w:p>
@@ -148,7 +146,7 @@
           <w:ilvl w:val="0"/>
           <w:numId w:val="3"/>
         </w:numPr>
-        <w:spacing w:line="300" w:lineRule="exact"/>
+        <w:spacing w:line="120" w:lineRule="atLeast"/>
       </w:pPr>
       <w:r>
         <w:t>Bacharel em Análise de Sistemas e Tecnologias da Informação – FATEC Ourinhos - concluído</w:t>
@@ -156,7 +154,7 @@
     </w:p>
     <w:p>
       <w:pPr>
-        <w:spacing w:line="300" w:lineRule="exact"/>
+        <w:spacing w:line="120" w:lineRule="atLeast"/>
         <w:rPr>
           <w:u w:val="single"/>
         </w:rPr>
@@ -164,7 +162,7 @@
     </w:p>
     <w:p>
       <w:pPr>
-        <w:spacing w:line="300" w:lineRule="exact"/>
+        <w:spacing w:line="120" w:lineRule="atLeast"/>
         <w:rPr>
           <w:b/>
         </w:rPr>
@@ -178,7 +176,7 @@
     </w:p>
     <w:p>
       <w:pPr>
-        <w:spacing w:line="300" w:lineRule="exact"/>
+        <w:spacing w:line="120" w:lineRule="atLeast"/>
       </w:pPr>
     </w:p>
     <w:p>
@@ -187,347 +185,50 @@
           <w:ilvl w:val="0"/>
           <w:numId w:val="2"/>
         </w:numPr>
-        <w:spacing w:line="300" w:lineRule="exact"/>
+        <w:spacing w:line="120" w:lineRule="atLeast"/>
         <w:ind w:left="426" w:hanging="425"/>
       </w:pPr>
-      <w:proofErr w:type="spellStart"/>
-      <w:r>
-        <w:t>OnSoft</w:t>
-      </w:r>
-      <w:proofErr w:type="spellEnd"/>
-      <w:r>
-        <w:t xml:space="preserve"> – </w:t>
-      </w:r>
-    </w:p>
-    <w:p>
-      <w:pPr>
-        <w:pStyle w:val="PargrafodaLista"/>
-        <w:numPr>
-          <w:ilvl w:val="0"/>
-          <w:numId w:val="5"/>
-        </w:numPr>
-        <w:spacing w:line="300" w:lineRule="exact"/>
-      </w:pPr>
-      <w:r>
-        <w:t>Integração dos produtos</w:t>
-      </w:r>
-      <w:r>
-        <w:t xml:space="preserve"> do estoque d</w:t>
-      </w:r>
-      <w:r>
-        <w:t>o</w:t>
-      </w:r>
-      <w:r>
-        <w:t xml:space="preserve"> cliente da empresa no</w:t>
-      </w:r>
-      <w:r>
-        <w:t xml:space="preserve"> ERP F</w:t>
-      </w:r>
-      <w:r>
-        <w:t>utura</w:t>
-      </w:r>
-      <w:r>
-        <w:t xml:space="preserve"> </w:t>
-      </w:r>
-      <w:r>
-        <w:t>com</w:t>
-      </w:r>
-      <w:r>
-        <w:t xml:space="preserve"> </w:t>
-      </w:r>
-      <w:r>
-        <w:t>a loja virtual</w:t>
-      </w:r>
-      <w:r>
-        <w:t xml:space="preserve"> d</w:t>
-      </w:r>
-      <w:r>
-        <w:t>a empresa atacadora de cosméticos</w:t>
-      </w:r>
-      <w:r>
-        <w:t xml:space="preserve"> utilizando </w:t>
-      </w:r>
-      <w:proofErr w:type="spellStart"/>
-      <w:r>
-        <w:t>Pentaho</w:t>
-      </w:r>
-      <w:proofErr w:type="spellEnd"/>
-      <w:r>
-        <w:t xml:space="preserve"> Data </w:t>
-      </w:r>
-      <w:proofErr w:type="spellStart"/>
-      <w:r>
-        <w:t>Integration</w:t>
-      </w:r>
-      <w:proofErr w:type="spellEnd"/>
-    </w:p>
-    <w:p>
-      <w:pPr>
-        <w:pStyle w:val="PargrafodaLista"/>
-        <w:numPr>
-          <w:ilvl w:val="0"/>
-          <w:numId w:val="5"/>
-        </w:numPr>
-        <w:spacing w:line="300" w:lineRule="exact"/>
-      </w:pPr>
-      <w:r>
-        <w:t xml:space="preserve">Integração dos dados dos pedidos dos vendedores de uma grande empresa cerealista no sistema </w:t>
-      </w:r>
-      <w:proofErr w:type="spellStart"/>
-      <w:r>
-        <w:t>Onlink</w:t>
-      </w:r>
-      <w:proofErr w:type="spellEnd"/>
-      <w:r>
-        <w:t xml:space="preserve"> Mobile com o ERP SAP, acessando WebService SOAP para recepção dos pedidos através de XML</w:t>
-      </w:r>
-    </w:p>
-    <w:p>
-      <w:pPr>
-        <w:pStyle w:val="PargrafodaLista"/>
-        <w:numPr>
-          <w:ilvl w:val="0"/>
-          <w:numId w:val="5"/>
-        </w:numPr>
-        <w:spacing w:line="300" w:lineRule="exact"/>
-      </w:pPr>
-      <w:r>
-        <w:t xml:space="preserve">Desenvolvimento de uma aplicação </w:t>
-      </w:r>
-      <w:r>
-        <w:t>desktop para</w:t>
-      </w:r>
-      <w:r>
-        <w:t xml:space="preserve"> </w:t>
-      </w:r>
-      <w:r>
-        <w:t>integração</w:t>
-      </w:r>
-      <w:r>
-        <w:t xml:space="preserve"> do controle de estoque da empresa</w:t>
-      </w:r>
-      <w:r>
-        <w:t xml:space="preserve"> com a API do Mercado Livre</w:t>
-      </w:r>
-      <w:r>
-        <w:t xml:space="preserve"> </w:t>
-      </w:r>
-      <w:r>
-        <w:t>utilizando</w:t>
-      </w:r>
-      <w:r>
-        <w:t xml:space="preserve"> a ferramenta</w:t>
-      </w:r>
-      <w:r>
-        <w:t xml:space="preserve"> Lazarus</w:t>
-      </w:r>
-      <w:r>
-        <w:t xml:space="preserve"> com FreePascal</w:t>
-      </w:r>
-      <w:r>
-        <w:t xml:space="preserve"> e </w:t>
-      </w:r>
-      <w:r>
-        <w:t xml:space="preserve">o </w:t>
-      </w:r>
-      <w:r>
-        <w:t>componente RestDataware</w:t>
-      </w:r>
-      <w:r>
-        <w:t xml:space="preserve"> com </w:t>
-      </w:r>
-      <w:r>
-        <w:t>a loja na plataforma do Mercado Livre</w:t>
-      </w:r>
-      <w:r>
-        <w:t xml:space="preserve"> </w:t>
-      </w:r>
-    </w:p>
-    <w:p>
-      <w:pPr>
-        <w:pStyle w:val="PargrafodaLista"/>
-        <w:numPr>
-          <w:ilvl w:val="0"/>
-          <w:numId w:val="5"/>
-        </w:numPr>
-        <w:spacing w:line="300" w:lineRule="exact"/>
-      </w:pPr>
-      <w:r>
-        <w:t>I</w:t>
-      </w:r>
-      <w:r>
-        <w:t>ntegração dos dados dos novos clientes</w:t>
-      </w:r>
-      <w:r>
-        <w:t xml:space="preserve"> da </w:t>
-      </w:r>
-      <w:r>
-        <w:t>empresa</w:t>
-      </w:r>
-      <w:r>
-        <w:t xml:space="preserve"> com o ERP Futura</w:t>
-      </w:r>
-      <w:r>
-        <w:t xml:space="preserve"> </w:t>
-      </w:r>
-      <w:r>
-        <w:t>importando os dados das notas fiscais eletrônicas</w:t>
-      </w:r>
-      <w:r>
-        <w:t xml:space="preserve"> utilizando a </w:t>
-      </w:r>
-      <w:proofErr w:type="spellStart"/>
-      <w:r>
-        <w:t>Pentaho</w:t>
-      </w:r>
-      <w:proofErr w:type="spellEnd"/>
-      <w:r>
-        <w:t xml:space="preserve"> Data </w:t>
-      </w:r>
-      <w:proofErr w:type="spellStart"/>
-      <w:r>
-        <w:t>Integration</w:t>
-      </w:r>
-      <w:proofErr w:type="spellEnd"/>
-    </w:p>
-    <w:p>
-      <w:pPr>
-        <w:pStyle w:val="PargrafodaLista"/>
-        <w:numPr>
-          <w:ilvl w:val="0"/>
-          <w:numId w:val="5"/>
-        </w:numPr>
-        <w:spacing w:line="300" w:lineRule="exact"/>
-      </w:pPr>
-      <w:r>
-        <w:t xml:space="preserve">Análise de requisitos, desenvolvimento </w:t>
-      </w:r>
-      <w:r>
-        <w:t xml:space="preserve">do </w:t>
-      </w:r>
-      <w:r>
-        <w:t>ETL</w:t>
-      </w:r>
-      <w:r>
-        <w:t>,</w:t>
-      </w:r>
-      <w:r>
-        <w:t xml:space="preserve"> modelagem do DW,</w:t>
-      </w:r>
-      <w:r>
-        <w:t xml:space="preserve"> criação de relatório</w:t>
-      </w:r>
-      <w:r>
-        <w:t xml:space="preserve"> para análise das informações das estatísticas </w:t>
-      </w:r>
-      <w:r>
-        <w:t>dos vendedores externos da empresa cliente</w:t>
-      </w:r>
-      <w:r>
-        <w:t>, utilizando a suíte Pentaho</w:t>
-      </w:r>
-      <w:r>
-        <w:t xml:space="preserve"> BI</w:t>
-      </w:r>
-      <w:r>
-        <w:t xml:space="preserve">, SQL Power Architect, Firebird e PostgreSQL. </w:t>
-      </w:r>
-    </w:p>
-    <w:p>
-      <w:pPr>
-        <w:pStyle w:val="PargrafodaLista"/>
-        <w:numPr>
-          <w:ilvl w:val="0"/>
-          <w:numId w:val="5"/>
-        </w:numPr>
-        <w:spacing w:line="300" w:lineRule="exact"/>
-      </w:pPr>
-      <w:r>
-        <w:t>Desenvolvimento de uma</w:t>
-      </w:r>
-      <w:r>
-        <w:t xml:space="preserve"> ap</w:t>
-      </w:r>
-      <w:r>
-        <w:t>lica</w:t>
-      </w:r>
-      <w:r>
-        <w:t>ção</w:t>
-      </w:r>
-      <w:r>
-        <w:t xml:space="preserve"> desktop</w:t>
-      </w:r>
-      <w:r>
-        <w:t xml:space="preserve"> para</w:t>
-      </w:r>
-      <w:r>
-        <w:t xml:space="preserve"> aferi</w:t>
-      </w:r>
-      <w:r>
-        <w:t>ção</w:t>
-      </w:r>
-      <w:r>
-        <w:t xml:space="preserve"> de valores do data warehouse</w:t>
-      </w:r>
-      <w:r>
-        <w:t xml:space="preserve"> com os sistemas que originam os dados,</w:t>
-      </w:r>
-      <w:r>
-        <w:t xml:space="preserve"> verifica e informa erros</w:t>
-      </w:r>
-      <w:r>
-        <w:t xml:space="preserve"> que podem ocorrer na integração dos dados</w:t>
-      </w:r>
-      <w:r>
-        <w:t>,</w:t>
-      </w:r>
-      <w:r>
-        <w:t xml:space="preserve"> </w:t>
-      </w:r>
-      <w:r>
-        <w:t>utilizando</w:t>
-      </w:r>
-      <w:r>
-        <w:t xml:space="preserve"> JavaFX</w:t>
-      </w:r>
-      <w:r>
-        <w:t>, Apache Commons Net</w:t>
-      </w:r>
-      <w:r>
-        <w:t xml:space="preserve"> e Apache Derby </w:t>
-      </w:r>
-    </w:p>
-    <w:p>
-      <w:pPr>
-        <w:pStyle w:val="PargrafodaLista"/>
-        <w:spacing w:line="300" w:lineRule="exact"/>
-        <w:ind w:left="1080"/>
-      </w:pPr>
-      <w:r>
-        <w:t>– 02/2018 – Atual – S</w:t>
-      </w:r>
-      <w:r>
-        <w:t xml:space="preserve"> </w:t>
-      </w:r>
-      <w:r>
-        <w:t>C</w:t>
-      </w:r>
-      <w:r>
-        <w:t xml:space="preserve"> </w:t>
-      </w:r>
-      <w:r>
-        <w:t>R</w:t>
-      </w:r>
-      <w:r>
-        <w:t xml:space="preserve"> </w:t>
-      </w:r>
-      <w:r>
-        <w:t xml:space="preserve">Pardo. </w:t>
-      </w:r>
-    </w:p>
-    <w:p>
-      <w:pPr>
-        <w:spacing w:line="300" w:lineRule="exact"/>
+      <w:r>
+        <w:t xml:space="preserve">OnSoft – Integração dos produtos do estoque do cliente da empresa no ERP Futura com a loja virtual da empresa atacadora de cosméticos utilizando Pentaho Data Integration. Desenvolvimento de uma aplicação desktop para integração do controle de estoque da empresa com a API do Mercado Livre utilizando a ferramenta Lazarus com FreePascal e o componente RestDataware com a loja na plataforma do Mercado Livre. </w:t>
+      </w:r>
+    </w:p>
+    <w:p>
+      <w:pPr>
+        <w:spacing w:line="120" w:lineRule="atLeast"/>
+        <w:ind w:left="426"/>
+      </w:pPr>
+      <w:r>
+        <w:t xml:space="preserve">Importação dos dados das notas fiscais eletrônicas dos novos clientes da empresa, importando os dados fiscais dos produtos, fornecedores e clientes para o ERP Futura </w:t>
+      </w:r>
+      <w:proofErr w:type="gramStart"/>
+      <w:r>
+        <w:t>utilizando  Pentaho</w:t>
+      </w:r>
+      <w:proofErr w:type="gramEnd"/>
+      <w:r>
+        <w:t xml:space="preserve"> Data Integration. </w:t>
+      </w:r>
+    </w:p>
+    <w:p>
+      <w:pPr>
+        <w:spacing w:line="120" w:lineRule="atLeast"/>
+        <w:ind w:left="426"/>
+      </w:pPr>
+      <w:r>
+        <w:t xml:space="preserve">Análise de requisitos, desenvolvimento do ETL, modelagem </w:t>
+      </w:r>
+      <w:proofErr w:type="gramStart"/>
+      <w:r>
+        <w:t>do dados</w:t>
+      </w:r>
+      <w:proofErr w:type="gramEnd"/>
+      <w:r>
+        <w:t xml:space="preserve">, criação do data warehouse, criação do cubo OLAP e relatório para análise das informações das estatísticas dos vendedores externos da empresa cliente, utilizando a suíte Pentaho BI, SQL Power Architect, Firebird e PostgreSQL. Desenvolvimento de uma aplicação para aferição de valores do data warehouse com os sistemas que originam os dados, verifica e informa erros que podem ocorrer na integração dos dados, utilizando JavaFX, Apache Commons Net e Apache Derby – 02/2018 – Atual – S C R Pardo. </w:t>
+      </w:r>
+    </w:p>
+    <w:p>
+      <w:pPr>
+        <w:spacing w:line="120" w:lineRule="atLeast"/>
         <w:ind w:left="426"/>
       </w:pPr>
     </w:p>
@@ -537,24 +238,11 @@
           <w:ilvl w:val="0"/>
           <w:numId w:val="2"/>
         </w:numPr>
-        <w:spacing w:line="300" w:lineRule="exact"/>
+        <w:spacing w:line="120" w:lineRule="atLeast"/>
         <w:ind w:left="426" w:hanging="425"/>
       </w:pPr>
-      <w:proofErr w:type="spellStart"/>
-      <w:r>
-        <w:t>AllCom</w:t>
-      </w:r>
-      <w:proofErr w:type="spellEnd"/>
-      <w:r>
-        <w:t xml:space="preserve"> Sistemas – Manutenção e desenvolvimento de novas funcionalidades no projeto do aplicativo mobile SGV que realiza o apoio nas vendas de planos de telefone móvel, fixo, internet e TV no sistema de </w:t>
-      </w:r>
-      <w:proofErr w:type="spellStart"/>
-      <w:r>
-        <w:t>webvendas</w:t>
-      </w:r>
-      <w:proofErr w:type="spellEnd"/>
-      <w:r>
-        <w:t xml:space="preserve"> da Vivo como prestador de serviço </w:t>
+      <w:r>
+        <w:t xml:space="preserve">AllCom Sistemas – Trabalho temporário com manutenção e desenvolvimento de novas funcionalidades no projeto do aplicativo mobile SGV que realiza o apoio nas vendas de planos de telefone móvel, fixo, internet e TV no sistema de webvendas da Vivo como prestador de serviço </w:t>
       </w:r>
       <w:proofErr w:type="gramStart"/>
       <w:r>
@@ -562,26 +250,12 @@
       </w:r>
       <w:proofErr w:type="gramEnd"/>
       <w:r>
-        <w:t xml:space="preserve"> </w:t>
-      </w:r>
-      <w:proofErr w:type="spellStart"/>
-      <w:r>
-        <w:t>Javascript</w:t>
-      </w:r>
-      <w:proofErr w:type="spellEnd"/>
-      <w:r>
-        <w:t>, Jquery mobile, PHP 5.6 e SQLServer – 10/2017 – 1</w:t>
-      </w:r>
-      <w:r>
-        <w:t>2</w:t>
-      </w:r>
-      <w:r>
-        <w:t xml:space="preserve">/2017 - Bauru </w:t>
-      </w:r>
-    </w:p>
-    <w:p>
-      <w:pPr>
-        <w:spacing w:line="300" w:lineRule="exact"/>
+        <w:t xml:space="preserve"> Javascript, Jquery mobile, PHP 5.6 e SQLServer – 10/2017 – 12/2017 - Bauru </w:t>
+      </w:r>
+    </w:p>
+    <w:p>
+      <w:pPr>
+        <w:spacing w:line="120" w:lineRule="atLeast"/>
         <w:ind w:left="426"/>
       </w:pPr>
     </w:p>
@@ -591,56 +265,24 @@
           <w:ilvl w:val="0"/>
           <w:numId w:val="2"/>
         </w:numPr>
-        <w:spacing w:line="300" w:lineRule="exact"/>
+        <w:spacing w:line="120" w:lineRule="atLeast"/>
         <w:ind w:left="426" w:hanging="425"/>
       </w:pPr>
-      <w:proofErr w:type="spellStart"/>
-      <w:r>
-        <w:t>Quality</w:t>
-      </w:r>
-      <w:proofErr w:type="spellEnd"/>
-      <w:r>
-        <w:t xml:space="preserve"> Systems – Consultoria em Business Intelligence para a empresa Aiello construtora, loteadora e imobiliária. Análise dos requisitos, modelagem do data warehouse , ETL com </w:t>
-      </w:r>
-      <w:proofErr w:type="spellStart"/>
-      <w:r>
-        <w:t>Pentaho</w:t>
-      </w:r>
-      <w:proofErr w:type="spellEnd"/>
-      <w:r>
-        <w:t xml:space="preserve"> Data </w:t>
-      </w:r>
-      <w:proofErr w:type="spellStart"/>
-      <w:r>
-        <w:t>Integrator</w:t>
-      </w:r>
-      <w:proofErr w:type="spellEnd"/>
-      <w:r>
-        <w:t>(</w:t>
-      </w:r>
-      <w:proofErr w:type="spellStart"/>
-      <w:r>
-        <w:t>Kettle</w:t>
-      </w:r>
-      <w:proofErr w:type="spellEnd"/>
-      <w:r>
-        <w:t xml:space="preserve">) e programação Java, criação dos cubos OLAP e análise no Pentaho BI, desenvolvimento dos painéis com CDE, trabalhando com os bancos SQL Server </w:t>
-      </w:r>
-      <w:r>
-        <w:t xml:space="preserve">e </w:t>
-      </w:r>
-      <w:proofErr w:type="spellStart"/>
-      <w:r>
-        <w:t>Mysql</w:t>
-      </w:r>
-      <w:proofErr w:type="spellEnd"/>
-      <w:r>
-        <w:t xml:space="preserve">  como prestador de serviço – 05/2017 – 09/2017 - Bauru</w:t>
-      </w:r>
-    </w:p>
-    <w:p>
-      <w:pPr>
-        <w:spacing w:line="300" w:lineRule="exact"/>
+      <w:r>
+        <w:t xml:space="preserve">Quality Systems – Consultoria em Business Intelligence para a empresa Aiello construtora, loteadora e imobiliária. Análise dos requisitos, modelagem do data </w:t>
+      </w:r>
+      <w:proofErr w:type="gramStart"/>
+      <w:r>
+        <w:t>warehouse ,</w:t>
+      </w:r>
+      <w:proofErr w:type="gramEnd"/>
+      <w:r>
+        <w:t xml:space="preserve"> ETL com Pentaho Data Integrator(Kettle) e programação Java, criação dos cubos OLAP e análise no Pentaho BI, desenvolvimento dos painéis com CDE, trabalhando com os bancos SQL Server e Mysql  como prestador de serviço – 05/2017 – 09/2017 - Bauru</w:t>
+      </w:r>
+    </w:p>
+    <w:p>
+      <w:pPr>
+        <w:spacing w:line="120" w:lineRule="atLeast"/>
         <w:ind w:left="426"/>
       </w:pPr>
     </w:p>
@@ -650,52 +292,11 @@
           <w:ilvl w:val="0"/>
           <w:numId w:val="2"/>
         </w:numPr>
-        <w:spacing w:line="300" w:lineRule="exact"/>
+        <w:spacing w:line="120" w:lineRule="atLeast"/>
         <w:ind w:left="426" w:hanging="425"/>
       </w:pPr>
       <w:r>
-        <w:lastRenderedPageBreak/>
-        <w:t xml:space="preserve">HOR sistemas – Desenvolvimento de novas funcionalidades no software ERP para empresas no ramo de Carne na cidade de São Paulo por trabalho remoto, utilizando </w:t>
-      </w:r>
-      <w:proofErr w:type="spellStart"/>
-      <w:r>
-        <w:t>JavaFX</w:t>
-      </w:r>
-      <w:proofErr w:type="spellEnd"/>
-      <w:r>
-        <w:t xml:space="preserve"> 2, </w:t>
-      </w:r>
-      <w:proofErr w:type="spellStart"/>
-      <w:r>
-        <w:t>MyBatis</w:t>
-      </w:r>
-      <w:proofErr w:type="spellEnd"/>
-      <w:r>
-        <w:t xml:space="preserve">, Google </w:t>
-      </w:r>
-      <w:proofErr w:type="spellStart"/>
-      <w:r>
-        <w:t>Guice</w:t>
-      </w:r>
-      <w:proofErr w:type="spellEnd"/>
-      <w:r>
-        <w:t xml:space="preserve">, Apache </w:t>
-      </w:r>
-      <w:proofErr w:type="spellStart"/>
-      <w:r>
-        <w:t>Httpclient</w:t>
-      </w:r>
-      <w:proofErr w:type="spellEnd"/>
-      <w:r>
-        <w:t xml:space="preserve">, Apache </w:t>
-      </w:r>
-      <w:proofErr w:type="spellStart"/>
-      <w:r>
-        <w:t>commons</w:t>
-      </w:r>
-      <w:proofErr w:type="spellEnd"/>
-      <w:r>
-        <w:t xml:space="preserve"> </w:t>
+        <w:t xml:space="preserve">HOR sistemas – Desenvolvimento de novas funcionalidades no software ERP para empresas no ramo de Carne na cidade de São Paulo por trabalho remoto, utilizando JavaFX 2, MyBatis, Google Guice, Apache Httpclient, Apache commons </w:t>
       </w:r>
       <w:proofErr w:type="gramStart"/>
       <w:r>
@@ -703,36 +304,12 @@
       </w:r>
       <w:proofErr w:type="gramEnd"/>
       <w:r>
-        <w:t xml:space="preserve">, </w:t>
-      </w:r>
-      <w:proofErr w:type="spellStart"/>
-      <w:r>
-        <w:t>JasperReports</w:t>
-      </w:r>
-      <w:proofErr w:type="spellEnd"/>
-      <w:r>
-        <w:t xml:space="preserve">, </w:t>
-      </w:r>
-      <w:proofErr w:type="spellStart"/>
-      <w:r>
-        <w:t>Git</w:t>
-      </w:r>
-      <w:proofErr w:type="spellEnd"/>
-      <w:r>
-        <w:t xml:space="preserve">, </w:t>
-      </w:r>
-      <w:proofErr w:type="spellStart"/>
-      <w:r>
-        <w:t>Netbeans</w:t>
-      </w:r>
-      <w:proofErr w:type="spellEnd"/>
-      <w:r>
-        <w:t xml:space="preserve"> – 11/2015 – 09/2016 – S C R Pardo</w:t>
-      </w:r>
-    </w:p>
-    <w:p>
-      <w:pPr>
-        <w:spacing w:line="300" w:lineRule="exact"/>
+        <w:t>, JasperReports, Git, Netbeans – 11/2015 – 09/2016 – S C R Pardo</w:t>
+      </w:r>
+    </w:p>
+    <w:p>
+      <w:pPr>
+        <w:spacing w:line="120" w:lineRule="atLeast"/>
         <w:ind w:left="426"/>
       </w:pPr>
     </w:p>
@@ -742,23 +319,11 @@
           <w:ilvl w:val="0"/>
           <w:numId w:val="2"/>
         </w:numPr>
-        <w:spacing w:line="300" w:lineRule="exact"/>
-      </w:pPr>
-      <w:proofErr w:type="spellStart"/>
-      <w:r>
-        <w:t>Finch</w:t>
-      </w:r>
-      <w:proofErr w:type="spellEnd"/>
-      <w:r>
-        <w:t xml:space="preserve"> Soluções – Manutenção e desenvolvimento </w:t>
-      </w:r>
-      <w:proofErr w:type="spellStart"/>
-      <w:r>
-        <w:t>backend</w:t>
-      </w:r>
-      <w:proofErr w:type="spellEnd"/>
-      <w:r>
-        <w:t xml:space="preserve"> </w:t>
+        <w:spacing w:line="120" w:lineRule="atLeast"/>
+      </w:pPr>
+      <w:r>
+        <w:lastRenderedPageBreak/>
+        <w:t xml:space="preserve">Finch Soluções – Manutenção e desenvolvimento backend </w:t>
       </w:r>
       <w:proofErr w:type="gramStart"/>
       <w:r>
@@ -766,23 +331,7 @@
       </w:r>
       <w:proofErr w:type="gramEnd"/>
       <w:r>
-        <w:t xml:space="preserve"> com PHP 5.4 utilizando CMS da empresa com </w:t>
-      </w:r>
-      <w:proofErr w:type="spellStart"/>
-      <w:r>
-        <w:t>Zend</w:t>
-      </w:r>
-      <w:proofErr w:type="spellEnd"/>
-      <w:r>
-        <w:t xml:space="preserve"> 1 e  manutenção no sistema de gestão de Processos “</w:t>
-      </w:r>
-      <w:proofErr w:type="spellStart"/>
-      <w:r>
-        <w:t>Triare</w:t>
-      </w:r>
-      <w:proofErr w:type="spellEnd"/>
-      <w:r>
-        <w:t>” – 01/2015 – 06/2015 – Bauru</w:t>
+        <w:t xml:space="preserve"> com PHP 5.4 utilizando CMS da empresa com Zend 1 e  manutenção no sistema de gestão de Processos “Triare” – 01/2015 – 06/2015 – Bauru</w:t>
       </w:r>
     </w:p>
     <w:p>
@@ -794,7 +343,7 @@
           <w:right w:val="nil"/>
           <w:between w:val="nil"/>
         </w:pBdr>
-        <w:spacing w:line="300" w:lineRule="exact"/>
+        <w:spacing w:line="120" w:lineRule="atLeast"/>
         <w:ind w:left="708"/>
         <w:rPr>
           <w:color w:val="000000"/>
@@ -807,37 +356,10 @@
           <w:ilvl w:val="0"/>
           <w:numId w:val="2"/>
         </w:numPr>
-        <w:spacing w:line="300" w:lineRule="exact"/>
-      </w:pPr>
-      <w:proofErr w:type="spellStart"/>
-      <w:r>
-        <w:t>Cotefacil</w:t>
-      </w:r>
-      <w:proofErr w:type="spellEnd"/>
-      <w:r>
-        <w:t xml:space="preserve"> sistemas de cotação – Desenvolvimento web </w:t>
-      </w:r>
-      <w:r>
-        <w:t xml:space="preserve">e </w:t>
-      </w:r>
-      <w:r>
-        <w:t xml:space="preserve">manutenção no projeto do sistema online de cotação para empresas de farmácias utilizando JavaEE 6, JSF v.1.2, </w:t>
-      </w:r>
-      <w:proofErr w:type="spellStart"/>
-      <w:r>
-        <w:t>RichFaces</w:t>
-      </w:r>
-      <w:proofErr w:type="spellEnd"/>
-      <w:r>
-        <w:t xml:space="preserve"> v.2, </w:t>
-      </w:r>
-      <w:proofErr w:type="spellStart"/>
-      <w:r>
-        <w:t>Hibernate</w:t>
-      </w:r>
-      <w:proofErr w:type="spellEnd"/>
-      <w:r>
-        <w:t xml:space="preserve"> v.3, Spring v.2 e Ubuntu Linux – 07/2014 – 12/2014 – Bauru</w:t>
+        <w:spacing w:line="120" w:lineRule="atLeast"/>
+      </w:pPr>
+      <w:r>
+        <w:t>Cotefacil sistemas de cotação – Desenvolvimento web e manutenção no projeto do sistema online de cotação para empresas de farmácias utilizando JavaEE 6, JSF v.1.2, RichFaces v.2, Hibernate v.3, Spring v.2 e Ubuntu Linux – 07/2014 – 12/2014 – Bauru</w:t>
       </w:r>
     </w:p>
     <w:p>
@@ -849,7 +371,7 @@
           <w:right w:val="nil"/>
           <w:between w:val="nil"/>
         </w:pBdr>
-        <w:spacing w:line="300" w:lineRule="exact"/>
+        <w:spacing w:line="120" w:lineRule="atLeast"/>
         <w:ind w:left="708"/>
         <w:rPr>
           <w:color w:val="000000"/>
@@ -862,31 +384,27 @@
           <w:ilvl w:val="0"/>
           <w:numId w:val="2"/>
         </w:numPr>
-        <w:spacing w:line="300" w:lineRule="exact"/>
-      </w:pPr>
-      <w:proofErr w:type="spellStart"/>
-      <w:r>
-        <w:t>Connectcom</w:t>
-      </w:r>
-      <w:proofErr w:type="spellEnd"/>
-      <w:r>
-        <w:t xml:space="preserve"> – Desenvolvimento Java web em projetos de demandas para a Caixa Econômica Federal no país utilizando JavaEE 6, VRaptor 3, Hibernate 3.6, Spring, JSP, banco de dados PostgreSQL 8, no desenvolvimento front-</w:t>
-      </w:r>
-      <w:proofErr w:type="spellStart"/>
-      <w:r>
-        <w:t>end</w:t>
-      </w:r>
-      <w:proofErr w:type="spellEnd"/>
-      <w:r>
-        <w:t xml:space="preserve"> utilizou-se HTML4, Jquery v.1.x e CSS v.2 sempre adotando web </w:t>
-      </w:r>
-      <w:proofErr w:type="spellStart"/>
-      <w:r>
-        <w:t>standarts</w:t>
-      </w:r>
-      <w:proofErr w:type="spellEnd"/>
-      <w:r>
-        <w:t xml:space="preserve"> e controle de versão SVN – 11/2012 – 06/2014 – Bauru</w:t>
+        <w:spacing w:line="120" w:lineRule="atLeast"/>
+      </w:pPr>
+      <w:r>
+        <w:t>Connectcom – Desenvolvimento Java web em projetos de demandas para a Caixa Econômica Fede</w:t>
+      </w:r>
+    </w:p>
+    <w:p>
+      <w:pPr>
+        <w:pStyle w:val="PargrafodaLista"/>
+      </w:pPr>
+    </w:p>
+    <w:p>
+      <w:pPr>
+        <w:numPr>
+          <w:ilvl w:val="0"/>
+          <w:numId w:val="2"/>
+        </w:numPr>
+        <w:spacing w:line="120" w:lineRule="atLeast"/>
+      </w:pPr>
+      <w:r>
+        <w:t>ral no país utilizando JavaEE 6, VRaptor 3, Hibernate 3.6, Spring, JSP, banco de dados PostgreSQL 8, no desenvolvimento front-end utilizou-se HTML4, Jquery v.1.x e CSS v.2 sempre adotando web standarts e controle de versão SVN – 11/2012 – 06/2014 – Bauru</w:t>
       </w:r>
     </w:p>
     <w:p>
@@ -898,7 +416,7 @@
           <w:right w:val="nil"/>
           <w:between w:val="nil"/>
         </w:pBdr>
-        <w:spacing w:line="300" w:lineRule="exact"/>
+        <w:spacing w:line="120" w:lineRule="atLeast"/>
         <w:ind w:left="708"/>
         <w:rPr>
           <w:color w:val="000000"/>
@@ -911,15 +429,10 @@
           <w:ilvl w:val="0"/>
           <w:numId w:val="2"/>
         </w:numPr>
-        <w:spacing w:line="300" w:lineRule="exact"/>
-      </w:pPr>
-      <w:proofErr w:type="spellStart"/>
-      <w:r>
-        <w:t>Micromap</w:t>
-      </w:r>
-      <w:proofErr w:type="spellEnd"/>
-      <w:r>
-        <w:t xml:space="preserve"> Informática – Desenvolvimento de novas funcionalidades e manutenção das funcionalidades em </w:t>
+        <w:spacing w:line="120" w:lineRule="atLeast"/>
+      </w:pPr>
+      <w:r>
+        <w:t xml:space="preserve">Micromap Informática – Desenvolvimento de novas funcionalidades e manutenção das funcionalidades em </w:t>
       </w:r>
       <w:proofErr w:type="gramStart"/>
       <w:r>
@@ -932,19 +445,11 @@
     </w:p>
     <w:p>
       <w:pPr>
-        <w:spacing w:line="300" w:lineRule="exact"/>
+        <w:spacing w:line="120" w:lineRule="atLeast"/>
         <w:ind w:left="360"/>
       </w:pPr>
       <w:r>
-        <w:t xml:space="preserve">Desenvolvimento web Java utilizando JSF 2, Primefaces 2, Hibernate 3, PostgreSQL 8. Manutenção do website da empresa com PHP v.5.x, HTML 4, </w:t>
-      </w:r>
-      <w:proofErr w:type="spellStart"/>
-      <w:r>
-        <w:t>JQuery</w:t>
-      </w:r>
-      <w:proofErr w:type="spellEnd"/>
-      <w:r>
-        <w:t xml:space="preserve">, com banco de dados XML e </w:t>
+        <w:t xml:space="preserve">Desenvolvimento web Java utilizando JSF 2, Primefaces 2, Hibernate 3, PostgreSQL 8. Manutenção do website da empresa com PHP v.5.x, HTML 4, JQuery, com banco de dados XML e </w:t>
       </w:r>
       <w:proofErr w:type="gramStart"/>
       <w:r>
@@ -957,13 +462,19 @@
     </w:p>
     <w:p>
       <w:pPr>
-        <w:spacing w:line="300" w:lineRule="exact"/>
+        <w:spacing w:line="120" w:lineRule="atLeast"/>
         <w:ind w:left="360"/>
       </w:pPr>
     </w:p>
     <w:p>
       <w:pPr>
-        <w:spacing w:line="300" w:lineRule="exact"/>
+        <w:spacing w:line="120" w:lineRule="atLeast"/>
+        <w:ind w:left="360"/>
+      </w:pPr>
+    </w:p>
+    <w:p>
+      <w:pPr>
+        <w:spacing w:line="120" w:lineRule="atLeast"/>
       </w:pPr>
       <w:r>
         <w:rPr>
@@ -974,7 +485,7 @@
     </w:p>
     <w:p>
       <w:pPr>
-        <w:spacing w:line="300" w:lineRule="exact"/>
+        <w:spacing w:line="120" w:lineRule="atLeast"/>
       </w:pPr>
     </w:p>
     <w:p>
@@ -983,33 +494,16 @@
           <w:ilvl w:val="0"/>
           <w:numId w:val="4"/>
         </w:numPr>
-        <w:spacing w:line="300" w:lineRule="exact"/>
+        <w:spacing w:line="120" w:lineRule="atLeast"/>
         <w:ind w:left="360"/>
       </w:pPr>
       <w:r>
-        <w:t>Soluções de business intelligence utilizando a suíte Pentaho. Análise de requisitos, modelagem</w:t>
-      </w:r>
-      <w:r>
-        <w:t xml:space="preserve"> e desenvolvimento</w:t>
-      </w:r>
-      <w:r>
-        <w:t xml:space="preserve"> do data warehouse, integração dos dados, modelagem de cubo </w:t>
-      </w:r>
-      <w:proofErr w:type="spellStart"/>
-      <w:r>
-        <w:t>Olap</w:t>
-      </w:r>
-      <w:proofErr w:type="spellEnd"/>
-      <w:r>
-        <w:t>, desenvolvimento de painéis indicadores</w:t>
-      </w:r>
-      <w:r>
-        <w:t xml:space="preserve"> e relatórios</w:t>
-      </w:r>
-    </w:p>
-    <w:p>
-      <w:pPr>
-        <w:spacing w:line="300" w:lineRule="exact"/>
+        <w:t>Soluções de business intelligence utilizando a suíte Pentaho. Análise de requisitos, modelagem e desenvolvimento do data warehouse, integração dos dados, modelagem de cubo OLAP, desenvolvimento de painéis indicadores e relatórios</w:t>
+      </w:r>
+    </w:p>
+    <w:p>
+      <w:pPr>
+        <w:spacing w:line="120" w:lineRule="atLeast"/>
         <w:ind w:left="360"/>
       </w:pPr>
     </w:p>
@@ -1019,14 +513,11 @@
           <w:ilvl w:val="0"/>
           <w:numId w:val="4"/>
         </w:numPr>
-        <w:spacing w:line="300" w:lineRule="exact"/>
+        <w:spacing w:line="120" w:lineRule="atLeast"/>
         <w:ind w:left="360"/>
       </w:pPr>
       <w:r>
-        <w:t xml:space="preserve"> Java </w:t>
-      </w:r>
-      <w:r>
-        <w:t xml:space="preserve">SE, Java EE </w:t>
+        <w:t xml:space="preserve"> Java SE, Java EE </w:t>
       </w:r>
     </w:p>
     <w:p>
@@ -1035,7 +526,7 @@
           <w:ilvl w:val="1"/>
           <w:numId w:val="4"/>
         </w:numPr>
-        <w:spacing w:line="300" w:lineRule="exact"/>
+        <w:spacing w:line="120" w:lineRule="atLeast"/>
         <w:ind w:left="851"/>
         <w:rPr>
           <w:lang w:val="en-US"/>
@@ -1045,74 +536,8 @@
         <w:rPr>
           <w:lang w:val="en-US"/>
         </w:rPr>
-        <w:t>F</w:t>
-      </w:r>
-      <w:r>
-        <w:rPr>
-          <w:lang w:val="en-US"/>
-        </w:rPr>
-        <w:t>rameworks JSF,</w:t>
-      </w:r>
-      <w:r>
-        <w:rPr>
-          <w:lang w:val="en-US"/>
-        </w:rPr>
-        <w:t xml:space="preserve"> VRaptor, </w:t>
-      </w:r>
-      <w:r>
-        <w:rPr>
-          <w:lang w:val="en-US"/>
-        </w:rPr>
-        <w:t>Spring MVC</w:t>
-      </w:r>
-      <w:r>
-        <w:rPr>
-          <w:lang w:val="en-US"/>
-        </w:rPr>
-        <w:t>, Hibernate</w:t>
-      </w:r>
-      <w:r>
-        <w:rPr>
-          <w:lang w:val="en-US"/>
-        </w:rPr>
-        <w:t xml:space="preserve">, </w:t>
-      </w:r>
-      <w:proofErr w:type="spellStart"/>
-      <w:r>
-        <w:rPr>
-          <w:lang w:val="en-US"/>
-        </w:rPr>
-        <w:t>Primefaces</w:t>
-      </w:r>
-      <w:proofErr w:type="spellEnd"/>
-      <w:r>
-        <w:rPr>
-          <w:lang w:val="en-US"/>
-        </w:rPr>
-        <w:t xml:space="preserve">, </w:t>
-      </w:r>
-      <w:proofErr w:type="spellStart"/>
-      <w:r>
-        <w:rPr>
-          <w:lang w:val="en-US"/>
-        </w:rPr>
-        <w:t>Richfaces</w:t>
-      </w:r>
-      <w:proofErr w:type="spellEnd"/>
-      <w:r>
-        <w:rPr>
-          <w:lang w:val="en-US"/>
-        </w:rPr>
-        <w:t xml:space="preserve"> e </w:t>
-      </w:r>
-      <w:proofErr w:type="spellStart"/>
-      <w:r>
-        <w:rPr>
-          <w:lang w:val="en-US"/>
-        </w:rPr>
-        <w:t>MyBatis</w:t>
-      </w:r>
-      <w:proofErr w:type="spellEnd"/>
+        <w:t>Frameworks JSF, VRaptor, Spring MVC, Hibernate, Primefaces, Richfaces e MyBatis</w:t>
+      </w:r>
     </w:p>
     <w:p>
       <w:pPr>
@@ -1120,7 +545,7 @@
           <w:ilvl w:val="1"/>
           <w:numId w:val="4"/>
         </w:numPr>
-        <w:spacing w:line="300" w:lineRule="exact"/>
+        <w:spacing w:line="120" w:lineRule="atLeast"/>
         <w:ind w:left="851"/>
         <w:rPr>
           <w:lang w:val="en-US"/>
@@ -1130,31 +555,7 @@
         <w:rPr>
           <w:lang w:val="en-US"/>
         </w:rPr>
-        <w:t xml:space="preserve">Web Services Rest com </w:t>
-      </w:r>
-      <w:r>
-        <w:rPr>
-          <w:lang w:val="en-US"/>
-        </w:rPr>
-        <w:t>Jersey (</w:t>
-      </w:r>
-      <w:r>
-        <w:rPr>
-          <w:lang w:val="en-US"/>
-        </w:rPr>
-        <w:t>JAX-WS, JAX-RS</w:t>
-      </w:r>
-      <w:r>
-        <w:rPr>
-          <w:lang w:val="en-US"/>
-        </w:rPr>
-        <w:t>)</w:t>
-      </w:r>
-      <w:r>
-        <w:rPr>
-          <w:lang w:val="en-US"/>
-        </w:rPr>
-        <w:t xml:space="preserve"> e Spring</w:t>
+        <w:t>Web Services Rest com Jersey (JAX-WS, JAX-RS) e Spring</w:t>
       </w:r>
     </w:p>
     <w:p>
@@ -1163,19 +564,11 @@
           <w:ilvl w:val="1"/>
           <w:numId w:val="4"/>
         </w:numPr>
-        <w:spacing w:line="300" w:lineRule="exact"/>
+        <w:spacing w:line="120" w:lineRule="atLeast"/>
         <w:ind w:left="851"/>
       </w:pPr>
       <w:r>
-        <w:t xml:space="preserve">Servidores Apache </w:t>
-      </w:r>
-      <w:proofErr w:type="spellStart"/>
-      <w:r>
-        <w:t>Tomcat</w:t>
-      </w:r>
-      <w:proofErr w:type="spellEnd"/>
-      <w:r>
-        <w:t xml:space="preserve"> e JBoss</w:t>
+        <w:t>Servidores Apache Tomcat e JBoss</w:t>
       </w:r>
     </w:p>
     <w:p>
@@ -1184,25 +577,16 @@
           <w:ilvl w:val="1"/>
           <w:numId w:val="4"/>
         </w:numPr>
-        <w:spacing w:line="300" w:lineRule="exact"/>
+        <w:spacing w:line="120" w:lineRule="atLeast"/>
         <w:ind w:left="851"/>
       </w:pPr>
       <w:r>
-        <w:t xml:space="preserve">Ferramentas </w:t>
-      </w:r>
-      <w:r>
-        <w:t>Eclipse, NetBeans, JasperReports</w:t>
-      </w:r>
-      <w:r>
-        <w:t>, Pentaho Report Designer</w:t>
-      </w:r>
-      <w:r>
-        <w:t>, ADT e Android Studio</w:t>
-      </w:r>
-    </w:p>
-    <w:p>
-      <w:pPr>
-        <w:spacing w:line="300" w:lineRule="exact"/>
+        <w:t>Ferramentas Eclipse, NetBeans, JasperReports, Pentaho Report Designer, ADT e Android Studio</w:t>
+      </w:r>
+    </w:p>
+    <w:p>
+      <w:pPr>
+        <w:spacing w:line="120" w:lineRule="atLeast"/>
         <w:ind w:left="851"/>
       </w:pPr>
     </w:p>
@@ -1212,22 +596,16 @@
           <w:ilvl w:val="0"/>
           <w:numId w:val="4"/>
         </w:numPr>
-        <w:spacing w:line="300" w:lineRule="exact"/>
+        <w:spacing w:line="120" w:lineRule="atLeast"/>
         <w:ind w:left="360"/>
       </w:pPr>
       <w:r>
-        <w:t>Banco de dados PostGreSQL,</w:t>
-      </w:r>
-      <w:r>
-        <w:t xml:space="preserve"> Firebird,</w:t>
-      </w:r>
-      <w:r>
-        <w:t xml:space="preserve"> MySQL e SQLServer. </w:t>
-      </w:r>
-    </w:p>
-    <w:p>
-      <w:pPr>
-        <w:spacing w:line="300" w:lineRule="exact"/>
+        <w:t xml:space="preserve">Banco de dados PostGreSQL, Firebird, MySQL e SQLServer. </w:t>
+      </w:r>
+    </w:p>
+    <w:p>
+      <w:pPr>
+        <w:spacing w:line="120" w:lineRule="atLeast"/>
         <w:ind w:left="360"/>
       </w:pPr>
     </w:p>
@@ -1237,20 +615,11 @@
           <w:ilvl w:val="0"/>
           <w:numId w:val="4"/>
         </w:numPr>
-        <w:spacing w:line="300" w:lineRule="exact"/>
+        <w:spacing w:line="120" w:lineRule="atLeast"/>
         <w:ind w:left="360"/>
       </w:pPr>
       <w:r>
-        <w:t xml:space="preserve"> </w:t>
-      </w:r>
-      <w:r>
-        <w:t>Delphi 7, 2010, XE10, Lazarus</w:t>
-      </w:r>
-      <w:r>
-        <w:t>,</w:t>
-      </w:r>
-      <w:r>
-        <w:t xml:space="preserve"> webservices Rest com componentes Indy e RestDW</w:t>
+        <w:t xml:space="preserve"> Delphi 7, 2010, XE10, Lazarus, webservices Rest com componentes Indy e RestDW</w:t>
       </w:r>
     </w:p>
     <w:p>
@@ -1262,7 +631,7 @@
           <w:right w:val="nil"/>
           <w:between w:val="nil"/>
         </w:pBdr>
-        <w:spacing w:line="300" w:lineRule="exact"/>
+        <w:spacing w:line="120" w:lineRule="atLeast"/>
         <w:ind w:left="708"/>
         <w:rPr>
           <w:color w:val="000000"/>
@@ -1275,35 +644,25 @@
           <w:ilvl w:val="0"/>
           <w:numId w:val="4"/>
         </w:numPr>
-        <w:spacing w:line="300" w:lineRule="exact"/>
+        <w:spacing w:line="120" w:lineRule="atLeast"/>
         <w:ind w:left="360"/>
       </w:pPr>
       <w:r>
-        <w:t xml:space="preserve"> PHP </w:t>
-      </w:r>
-      <w:r>
-        <w:t>v.</w:t>
-      </w:r>
-      <w:r>
-        <w:t xml:space="preserve"> </w:t>
-      </w:r>
-      <w:r>
-        <w:t>4 e 5</w:t>
-      </w:r>
-      <w:r>
-        <w:t xml:space="preserve"> framework Laravel 5.X</w:t>
-      </w:r>
-      <w:r>
-        <w:t xml:space="preserve"> e </w:t>
-      </w:r>
-      <w:r>
-        <w:t xml:space="preserve">CodeIgniter. </w:t>
+        <w:t xml:space="preserve"> PHP v. 4 e </w:t>
+      </w:r>
+      <w:proofErr w:type="gramStart"/>
+      <w:r>
+        <w:t>5 framework</w:t>
+      </w:r>
+      <w:proofErr w:type="gramEnd"/>
+      <w:r>
+        <w:t xml:space="preserve"> Laravel 5.X e CodeIgniter. </w:t>
       </w:r>
     </w:p>
     <w:p>
       <w:pPr>
         <w:pStyle w:val="PargrafodaLista"/>
-        <w:spacing w:line="300" w:lineRule="exact"/>
+        <w:spacing w:line="120" w:lineRule="atLeast"/>
       </w:pPr>
     </w:p>
     <w:p>
@@ -1312,7 +671,7 @@
           <w:ilvl w:val="0"/>
           <w:numId w:val="4"/>
         </w:numPr>
-        <w:spacing w:line="300" w:lineRule="exact"/>
+        <w:spacing w:line="120" w:lineRule="atLeast"/>
         <w:ind w:left="360"/>
       </w:pPr>
       <w:r>
@@ -1322,7 +681,7 @@
     <w:p>
       <w:pPr>
         <w:pStyle w:val="PargrafodaLista"/>
-        <w:spacing w:line="300" w:lineRule="exact"/>
+        <w:spacing w:line="120" w:lineRule="atLeast"/>
       </w:pPr>
     </w:p>
     <w:p>
@@ -1331,34 +690,12 @@
           <w:ilvl w:val="0"/>
           <w:numId w:val="4"/>
         </w:numPr>
-        <w:spacing w:line="300" w:lineRule="exact"/>
+        <w:spacing w:line="120" w:lineRule="atLeast"/>
         <w:ind w:left="360"/>
       </w:pPr>
       <w:r>
-        <w:t xml:space="preserve">HTML </w:t>
-      </w:r>
-      <w:r>
-        <w:t>5, CSS</w:t>
-      </w:r>
-      <w:r>
-        <w:t xml:space="preserve">, </w:t>
-      </w:r>
-      <w:proofErr w:type="spellStart"/>
-      <w:r>
-        <w:t>JavaScript</w:t>
-      </w:r>
-      <w:proofErr w:type="spellEnd"/>
-    </w:p>
-    <w:p>
-      <w:pPr>
-        <w:pStyle w:val="PargrafodaLista"/>
-      </w:pPr>
-    </w:p>
-    <w:p>
-      <w:pPr>
-        <w:spacing w:line="300" w:lineRule="exact"/>
-        <w:ind w:left="360"/>
-      </w:pPr>
+        <w:t>HTML 5, CSS, JavaScript</w:t>
+      </w:r>
     </w:p>
     <w:p>
       <w:pPr>
@@ -1369,7 +706,7 @@
           <w:right w:val="nil"/>
           <w:between w:val="nil"/>
         </w:pBdr>
-        <w:spacing w:line="300" w:lineRule="exact"/>
+        <w:spacing w:line="120" w:lineRule="atLeast"/>
         <w:ind w:left="708"/>
         <w:rPr>
           <w:color w:val="000000"/>
@@ -1382,7 +719,7 @@
           <w:ilvl w:val="0"/>
           <w:numId w:val="4"/>
         </w:numPr>
-        <w:spacing w:line="300" w:lineRule="exact"/>
+        <w:spacing w:line="120" w:lineRule="atLeast"/>
         <w:ind w:left="360"/>
       </w:pPr>
       <w:r>
@@ -1398,7 +735,7 @@
           <w:right w:val="nil"/>
           <w:between w:val="nil"/>
         </w:pBdr>
-        <w:spacing w:line="300" w:lineRule="exact"/>
+        <w:spacing w:line="120" w:lineRule="atLeast"/>
         <w:ind w:left="708"/>
         <w:rPr>
           <w:color w:val="000000"/>
@@ -1407,7 +744,7 @@
     </w:p>
     <w:p>
       <w:pPr>
-        <w:spacing w:line="300" w:lineRule="exact"/>
+        <w:spacing w:line="120" w:lineRule="atLeast"/>
         <w:ind w:firstLine="360"/>
       </w:pPr>
       <w:r>
@@ -1416,108 +753,33 @@
     </w:p>
     <w:p>
       <w:pPr>
-        <w:spacing w:line="300" w:lineRule="exact"/>
+        <w:spacing w:line="120" w:lineRule="atLeast"/>
         <w:ind w:firstLine="360"/>
       </w:pPr>
       <w:r>
-        <w:t xml:space="preserve">- </w:t>
-      </w:r>
-      <w:r>
-        <w:t>Leitura e interpretação de d</w:t>
-      </w:r>
-      <w:r>
-        <w:t xml:space="preserve">ocumentos </w:t>
-      </w:r>
-      <w:r>
-        <w:t>UML</w:t>
-      </w:r>
-    </w:p>
-    <w:p>
-      <w:pPr>
-        <w:spacing w:line="300" w:lineRule="exact"/>
+        <w:t>- Leitura e interpretação de documentos UML</w:t>
+      </w:r>
+    </w:p>
+    <w:p>
+      <w:pPr>
+        <w:spacing w:line="120" w:lineRule="atLeast"/>
         <w:ind w:firstLine="360"/>
       </w:pPr>
       <w:r>
-        <w:t xml:space="preserve">- </w:t>
-      </w:r>
-      <w:r>
-        <w:t xml:space="preserve">Banco de dados </w:t>
-      </w:r>
-      <w:r>
-        <w:t xml:space="preserve">Oracle  </w:t>
-      </w:r>
-      <w:r>
-        <w:t xml:space="preserve">e </w:t>
-      </w:r>
-      <w:r>
-        <w:t>PL/SQL</w:t>
-      </w:r>
-      <w:r>
-        <w:t>.</w:t>
-      </w:r>
-      <w:r>
-        <w:t xml:space="preserve"> </w:t>
-      </w:r>
-    </w:p>
-    <w:p>
-      <w:pPr>
-        <w:spacing w:line="300" w:lineRule="exact"/>
-        <w:ind w:left="360"/>
-      </w:pPr>
-      <w:r>
-        <w:t>- F</w:t>
-      </w:r>
-      <w:r>
-        <w:t xml:space="preserve">rameworks </w:t>
-      </w:r>
-      <w:r>
-        <w:t>AngularJS</w:t>
-      </w:r>
-      <w:r>
-        <w:t>,</w:t>
-      </w:r>
-      <w:r>
-        <w:t xml:space="preserve"> Jquery,</w:t>
-      </w:r>
-      <w:r>
-        <w:t xml:space="preserve"> Twitter bootstrap</w:t>
-      </w:r>
-      <w:bookmarkStart w:id="0" w:name="_GoBack"/>
-      <w:bookmarkEnd w:id="0"/>
-    </w:p>
-    <w:p>
-      <w:pPr>
-        <w:spacing w:line="300" w:lineRule="exact"/>
-        <w:ind w:left="360"/>
-      </w:pPr>
-      <w:r>
-        <w:t>- Ionic e Apache Cordova</w:t>
-      </w:r>
-      <w:r>
-        <w:t>(Android)</w:t>
-      </w:r>
-      <w:r>
-        <w:t>.</w:t>
-      </w:r>
-    </w:p>
-    <w:p>
-      <w:pPr>
-        <w:spacing w:line="300" w:lineRule="exact"/>
-        <w:ind w:left="360"/>
-      </w:pPr>
-      <w:r>
-        <w:t>- Linux Ubuntu</w:t>
-      </w:r>
-      <w:r>
-        <w:t>, Debian e CentOS</w:t>
-      </w:r>
-      <w:r>
-        <w:t>, Windows 7, 8 e XP</w:t>
-      </w:r>
-    </w:p>
-    <w:p>
-      <w:pPr>
-        <w:spacing w:line="300" w:lineRule="exact"/>
+        <w:t xml:space="preserve">- Banco de dados </w:t>
+      </w:r>
+      <w:proofErr w:type="gramStart"/>
+      <w:r>
+        <w:t>Oracle  e</w:t>
+      </w:r>
+      <w:proofErr w:type="gramEnd"/>
+      <w:r>
+        <w:t xml:space="preserve"> PL/SQL. </w:t>
+      </w:r>
+    </w:p>
+    <w:p>
+      <w:pPr>
+        <w:spacing w:line="120" w:lineRule="atLeast"/>
         <w:ind w:left="360"/>
         <w:rPr>
           <w:lang w:val="en-US"/>
@@ -1527,26 +789,44 @@
         <w:rPr>
           <w:lang w:val="en-US"/>
         </w:rPr>
-        <w:t>- Java RAD Web Cuba.Platform e Open</w:t>
-      </w:r>
-      <w:r>
-        <w:rPr>
-          <w:lang w:val="en-US"/>
-        </w:rPr>
-        <w:t>Xava</w:t>
-      </w:r>
-    </w:p>
-    <w:p>
-      <w:pPr>
-        <w:spacing w:line="300" w:lineRule="exact"/>
-        <w:rPr>
-          <w:lang w:val="en-US"/>
-        </w:rPr>
-      </w:pPr>
-    </w:p>
-    <w:p>
-      <w:pPr>
-        <w:spacing w:line="300" w:lineRule="exact"/>
+        <w:t>- Frameworks AngularJS, Twitter bootstrap</w:t>
+      </w:r>
+    </w:p>
+    <w:p>
+      <w:pPr>
+        <w:spacing w:line="120" w:lineRule="atLeast"/>
+        <w:ind w:left="360"/>
+      </w:pPr>
+      <w:r>
+        <w:lastRenderedPageBreak/>
+        <w:t xml:space="preserve">- Ionic e Apache </w:t>
+      </w:r>
+      <w:proofErr w:type="gramStart"/>
+      <w:r>
+        <w:t>Cordova(</w:t>
+      </w:r>
+      <w:proofErr w:type="gramEnd"/>
+      <w:r>
+        <w:t>Android).</w:t>
+      </w:r>
+    </w:p>
+    <w:p>
+      <w:pPr>
+        <w:spacing w:line="120" w:lineRule="atLeast"/>
+        <w:ind w:left="360"/>
+      </w:pPr>
+      <w:r>
+        <w:t>- Linux Ubuntu, Windows 7, 8 e XP</w:t>
+      </w:r>
+    </w:p>
+    <w:p>
+      <w:pPr>
+        <w:spacing w:line="120" w:lineRule="atLeast"/>
+      </w:pPr>
+    </w:p>
+    <w:p>
+      <w:pPr>
+        <w:spacing w:line="120" w:lineRule="atLeast"/>
         <w:ind w:left="360" w:hanging="360"/>
       </w:pPr>
       <w:r>
@@ -1558,7 +838,7 @@
     </w:p>
     <w:p>
       <w:pPr>
-        <w:spacing w:line="300" w:lineRule="exact"/>
+        <w:spacing w:line="120" w:lineRule="atLeast"/>
         <w:ind w:left="360" w:hanging="360"/>
       </w:pPr>
     </w:p>
@@ -1568,27 +848,21 @@
           <w:ilvl w:val="0"/>
           <w:numId w:val="4"/>
         </w:numPr>
-        <w:spacing w:line="300" w:lineRule="exact"/>
+        <w:spacing w:line="120" w:lineRule="atLeast"/>
         <w:ind w:left="360"/>
       </w:pPr>
       <w:r>
-        <w:t>N</w:t>
-      </w:r>
-      <w:r>
-        <w:t xml:space="preserve">ível de inglês </w:t>
-      </w:r>
-      <w:r>
-        <w:t>avançado</w:t>
-      </w:r>
-    </w:p>
-    <w:p>
-      <w:pPr>
-        <w:spacing w:line="300" w:lineRule="exact"/>
-      </w:pPr>
-    </w:p>
-    <w:p>
-      <w:pPr>
-        <w:spacing w:line="300" w:lineRule="exact"/>
+        <w:t>Nível de inglês avançado</w:t>
+      </w:r>
+    </w:p>
+    <w:p>
+      <w:pPr>
+        <w:spacing w:line="120" w:lineRule="atLeast"/>
+      </w:pPr>
+    </w:p>
+    <w:p>
+      <w:pPr>
+        <w:spacing w:line="120" w:lineRule="atLeast"/>
         <w:ind w:left="360" w:hanging="360"/>
       </w:pPr>
       <w:r>
@@ -1600,7 +874,7 @@
     </w:p>
     <w:p>
       <w:pPr>
-        <w:spacing w:line="300" w:lineRule="exact"/>
+        <w:spacing w:line="120" w:lineRule="atLeast"/>
         <w:ind w:left="360" w:hanging="360"/>
       </w:pPr>
     </w:p>
@@ -1610,7 +884,7 @@
           <w:ilvl w:val="0"/>
           <w:numId w:val="1"/>
         </w:numPr>
-        <w:spacing w:line="300" w:lineRule="exact"/>
+        <w:spacing w:line="120" w:lineRule="atLeast"/>
         <w:ind w:left="300"/>
       </w:pPr>
       <w:r>
@@ -1684,13 +958,13 @@
     </w:p>
     <w:p>
       <w:pPr>
-        <w:spacing w:line="300" w:lineRule="exact"/>
+        <w:spacing w:line="120" w:lineRule="atLeast"/>
         <w:ind w:left="360" w:hanging="360"/>
       </w:pPr>
     </w:p>
     <w:p>
       <w:pPr>
-        <w:spacing w:line="300" w:lineRule="exact"/>
+        <w:spacing w:line="120" w:lineRule="atLeast"/>
         <w:ind w:left="360" w:hanging="360"/>
       </w:pPr>
       <w:r>
@@ -1702,7 +976,7 @@
     </w:p>
     <w:p>
       <w:pPr>
-        <w:spacing w:line="300" w:lineRule="exact"/>
+        <w:spacing w:line="120" w:lineRule="atLeast"/>
         <w:ind w:left="360" w:hanging="360"/>
       </w:pPr>
     </w:p>
@@ -1712,24 +986,16 @@
           <w:ilvl w:val="0"/>
           <w:numId w:val="1"/>
         </w:numPr>
-        <w:spacing w:line="300" w:lineRule="exact"/>
+        <w:spacing w:line="120" w:lineRule="atLeast"/>
         <w:ind w:left="300"/>
       </w:pPr>
       <w:r>
-        <w:t xml:space="preserve">Consultoria em Business Intelligence aplicando metodologia IN4 - Do Zero a Inteligência de Negócios em 4 Passos com Rafael </w:t>
-      </w:r>
-      <w:proofErr w:type="spellStart"/>
-      <w:r>
-        <w:t>Piton</w:t>
-      </w:r>
-      <w:proofErr w:type="spellEnd"/>
-      <w:r>
-        <w:t xml:space="preserve">. Conteúdo abordado e praticado: análise de requisitos, modelagem dimensional, ETL, data warehouse, construção e análise cubo OLAP, criação de dashboards, gráficos e relatórios. </w:t>
-      </w:r>
-    </w:p>
-    <w:p>
-      <w:pPr>
-        <w:spacing w:line="300" w:lineRule="exact"/>
+        <w:t xml:space="preserve">Consultoria em Business Intelligence aplicando metodologia IN4 - Do Zero a Inteligência de Negócios em 4 Passos com Rafael Piton. Conteúdo abordado e praticado: análise de requisitos, modelagem dimensional, ETL, data warehouse, construção e análise cubo OLAP, criação de dashboards, gráficos e relatórios. </w:t>
+      </w:r>
+    </w:p>
+    <w:p>
+      <w:pPr>
+        <w:spacing w:line="120" w:lineRule="atLeast"/>
         <w:ind w:left="300"/>
       </w:pPr>
     </w:p>
@@ -1739,51 +1005,19 @@
           <w:ilvl w:val="0"/>
           <w:numId w:val="1"/>
         </w:numPr>
-        <w:spacing w:line="300" w:lineRule="exact"/>
+        <w:spacing w:line="120" w:lineRule="atLeast"/>
         <w:ind w:left="300"/>
       </w:pPr>
       <w:r>
-        <w:t xml:space="preserve">Desenvolvimento de aplicativo mobile hibrido utilizando as tecnologias com </w:t>
-      </w:r>
-      <w:proofErr w:type="spellStart"/>
-      <w:r>
-        <w:t>Laravel</w:t>
-      </w:r>
-      <w:proofErr w:type="spellEnd"/>
-      <w:r>
-        <w:t xml:space="preserve">, </w:t>
-      </w:r>
-      <w:proofErr w:type="spellStart"/>
-      <w:r>
-        <w:t>Ionic</w:t>
-      </w:r>
-      <w:proofErr w:type="spellEnd"/>
-      <w:r>
-        <w:t xml:space="preserve">, AngularJS e </w:t>
-      </w:r>
-      <w:proofErr w:type="spellStart"/>
-      <w:r>
-        <w:t>Cordova</w:t>
-      </w:r>
-      <w:proofErr w:type="spellEnd"/>
-      <w:r>
-        <w:t xml:space="preserve"> – </w:t>
-      </w:r>
-      <w:proofErr w:type="spellStart"/>
-      <w:r>
-        <w:t>School</w:t>
-      </w:r>
-      <w:proofErr w:type="spellEnd"/>
-      <w:r>
-        <w:t xml:space="preserve"> </w:t>
-      </w:r>
-      <w:proofErr w:type="spellStart"/>
-      <w:r>
-        <w:t>of</w:t>
-      </w:r>
-      <w:proofErr w:type="spellEnd"/>
-      <w:r>
-        <w:t xml:space="preserve"> Net</w:t>
+        <w:t xml:space="preserve">Desenvolvimento mobile hibrido com as </w:t>
+      </w:r>
+      <w:proofErr w:type="gramStart"/>
+      <w:r>
+        <w:t>tecnologias  Laravel</w:t>
+      </w:r>
+      <w:proofErr w:type="gramEnd"/>
+      <w:r>
+        <w:t xml:space="preserve"> e Ionic – School of Net</w:t>
       </w:r>
     </w:p>
     <w:p>
@@ -1795,7 +1029,7 @@
           <w:right w:val="nil"/>
           <w:between w:val="nil"/>
         </w:pBdr>
-        <w:spacing w:line="300" w:lineRule="exact"/>
+        <w:spacing w:line="120" w:lineRule="atLeast"/>
         <w:ind w:left="708"/>
         <w:rPr>
           <w:color w:val="000000"/>
@@ -1808,82 +1042,22 @@
           <w:ilvl w:val="0"/>
           <w:numId w:val="1"/>
         </w:numPr>
-        <w:spacing w:line="300" w:lineRule="exact"/>
+        <w:spacing w:line="120" w:lineRule="atLeast"/>
         <w:ind w:left="300"/>
       </w:pPr>
       <w:r>
-        <w:t xml:space="preserve"> Oracle SQL</w:t>
-      </w:r>
-      <w:r>
-        <w:t xml:space="preserve"> e</w:t>
-      </w:r>
-      <w:r>
-        <w:t xml:space="preserve"> PL/SQL nível 1 e 2 </w:t>
-      </w:r>
-      <w:r>
-        <w:t>-</w:t>
-      </w:r>
-      <w:r>
-        <w:t xml:space="preserve"> </w:t>
-      </w:r>
-      <w:proofErr w:type="spellStart"/>
-      <w:r>
-        <w:t>Udemy</w:t>
-      </w:r>
-      <w:proofErr w:type="spellEnd"/>
-    </w:p>
-    <w:p>
-      <w:pPr>
-        <w:pStyle w:val="PargrafodaLista"/>
-      </w:pPr>
-    </w:p>
-    <w:p>
-      <w:pPr>
-        <w:numPr>
-          <w:ilvl w:val="0"/>
-          <w:numId w:val="1"/>
-        </w:numPr>
-        <w:spacing w:line="300" w:lineRule="exact"/>
+        <w:t xml:space="preserve"> Oracle SQL, PL/SQL nível 1 e 2 - Udemy</w:t>
+      </w:r>
+    </w:p>
+    <w:p>
+      <w:pPr>
+        <w:spacing w:line="120" w:lineRule="atLeast"/>
         <w:ind w:left="300"/>
-        <w:rPr>
-          <w:lang w:val="en-US"/>
-        </w:rPr>
-      </w:pPr>
-      <w:r>
-        <w:rPr>
-          <w:lang w:val="en-US"/>
-        </w:rPr>
-        <w:t>Spring MVC e AngularJS 2 - U</w:t>
-      </w:r>
-      <w:r>
-        <w:rPr>
-          <w:lang w:val="en-US"/>
-        </w:rPr>
-        <w:t>demy</w:t>
-      </w:r>
-    </w:p>
-    <w:p>
-      <w:pPr>
-        <w:pStyle w:val="PargrafodaLista"/>
-        <w:spacing w:line="300" w:lineRule="exact"/>
-        <w:ind w:left="1020"/>
-        <w:rPr>
-          <w:lang w:val="en-US"/>
-        </w:rPr>
-      </w:pPr>
-    </w:p>
-    <w:p>
-      <w:pPr>
-        <w:spacing w:line="300" w:lineRule="exact"/>
-        <w:ind w:left="300"/>
-        <w:rPr>
-          <w:lang w:val="en-US"/>
-        </w:rPr>
-      </w:pPr>
-    </w:p>
-    <w:p>
-      <w:pPr>
-        <w:spacing w:line="300" w:lineRule="exact"/>
+      </w:pPr>
+    </w:p>
+    <w:p>
+      <w:pPr>
+        <w:spacing w:line="120" w:lineRule="atLeast"/>
         <w:ind w:left="360" w:hanging="360"/>
       </w:pPr>
       <w:r>
@@ -1895,7 +1069,7 @@
     </w:p>
     <w:p>
       <w:pPr>
-        <w:spacing w:line="300" w:lineRule="exact"/>
+        <w:spacing w:line="120" w:lineRule="atLeast"/>
         <w:ind w:left="360" w:hanging="360"/>
       </w:pPr>
     </w:p>
@@ -1905,16 +1079,17 @@
           <w:ilvl w:val="0"/>
           <w:numId w:val="1"/>
         </w:numPr>
-        <w:spacing w:line="300" w:lineRule="exact"/>
+        <w:spacing w:line="120" w:lineRule="atLeast"/>
         <w:ind w:left="300"/>
       </w:pPr>
       <w:r>
         <w:t>Disponibilidade para viagens e mudar de cidade</w:t>
       </w:r>
     </w:p>
+    <w:p/>
     <w:sectPr>
       <w:pgSz w:w="11906" w:h="16838"/>
-      <w:pgMar w:top="567" w:right="1021" w:bottom="1134" w:left="1021" w:header="720" w:footer="720" w:gutter="0"/>
+      <w:pgMar w:top="567" w:right="991" w:bottom="1134" w:left="1134" w:header="720" w:footer="720" w:gutter="0"/>
       <w:pgNumType w:start="1"/>
       <w:cols w:space="720"/>
     </w:sectPr>

</xml_diff>